<commit_message>
Edit cover letter given Greg's suggestions
</commit_message>
<xml_diff>
--- a/analysis/paper/cover_letter.docx
+++ b/analysis/paper/cover_letter.docx
@@ -51,7 +51,7 @@
         <w:pStyle w:val="BodyText"/>
       </w:pPr>
       <w:r>
-        <w:t xml:space="preserve">2019-09-19</w:t>
+        <w:t xml:space="preserve">2019-09-24</w:t>
       </w:r>
     </w:p>
     <w:p>
@@ -178,7 +178,7 @@
         <w:t xml:space="preserve">SimSurvey</w:t>
       </w:r>
       <w:r>
-        <w:t xml:space="preserve">, which has been designed to simplify the process of simulating surveys of age-structured and spatially-distributed fish populations. We believe our work to be a valuable contribution to the scientific literature as few tools have been built to facilitate simulation tests of the design and analysis of costly fishery independent surveys. Such surveys have become an integral part of the population monitoring programs led by many fisheries organizations and, as with any other monitoring program, good survey design and analysis is a critical prerequisite for obtaining reliable results. It has long been recognized that simulations are a useful tool for optimizing such surveys and, as such, several frameworks have been proposed and applied to try and answer the common question of</w:t>
+        <w:t xml:space="preserve">, which has been designed to allow the process of simulating surveys of complex age-structured and spatially-correlated fish populations. We believe our work to be a valuable contribution to the scientific literature as few tools have been built to facilitate simulation tests of the design and analysis of costly fishery independent surveys. Such surveys have become an integral part of the population monitoring programs led by many fisheries organizations and, as with any other monitoring program, good survey design and analysis is a critical prerequisite for obtaining reliable results. It has long been recognized that simulations are a useful tool for optimizing such surveys and, as such, several frameworks have been proposed and applied to try and answer the common question of</w:t>
       </w:r>
       <w:r>
         <w:t xml:space="preserve"> </w:t>
@@ -209,7 +209,7 @@
         <w:t xml:space="preserve"> </w:t>
       </w:r>
       <w:r>
-        <w:t xml:space="preserve">package builds upon previous frameworks but extends the accessibility of the underlying simulation by wrapping it in an open-source</w:t>
+        <w:t xml:space="preserve">package builds upon previous frameworks by increasing the complexity of the simulated population to reflect the dynamic structure seen in fish populations and extends the accessibility of the underlying simulation by wrapping it in an open-source</w:t>
       </w:r>
       <w:r>
         <w:t xml:space="preserve"> </w:t>

</xml_diff>